<commit_message>
file upload via git
</commit_message>
<xml_diff>
--- a/데이터베이스 중간고사 정리   20241519 조예성.docx
+++ b/데이터베이스 중간고사 정리   20241519 조예성.docx
@@ -335,6 +335,122 @@
       </w:r>
     </w:p>
     <w:p>
+      <w:r>
+        <w:rPr>
+          <w:rFonts w:hint="eastAsia"/>
+        </w:rPr>
+        <w:t>개념적 스키마에 영향을 최소</w:t>
+      </w:r>
+      <w:r>
+        <w:rPr>
+          <w:rFonts w:hint="eastAsia"/>
+        </w:rPr>
+        <w:t>화</w:t>
+      </w:r>
+      <w:r>
+        <w:rPr>
+          <w:rFonts w:hint="eastAsia"/>
+        </w:rPr>
+        <w:t xml:space="preserve"> 하며 데이터베이스의 물리적 구조를 변경할 수 있는 것: 물리적 데이터 독립성</w:t>
+      </w:r>
+    </w:p>
+    <w:p>
+      <w:r>
+        <w:rPr>
+          <w:rFonts w:hint="eastAsia"/>
+        </w:rPr>
+        <w:t>데이터 모델의 구성 요소: 데이터구조, 연산, 제약조건</w:t>
+      </w:r>
+    </w:p>
+    <w:p>
+      <w:r>
+        <w:rPr>
+          <w:rFonts w:hint="eastAsia"/>
+        </w:rPr>
+        <w:t>데이터를 어떤 형태로 저장하는지: 데이터 구조</w:t>
+      </w:r>
+    </w:p>
+    <w:p>
+      <w:r>
+        <w:rPr>
+          <w:rFonts w:hint="eastAsia"/>
+        </w:rPr>
+        <w:t>데이터 구조엔 데이터를 저장할 때 구조적 제약 사항과 연산을 적용할 때에 행위적 제약 사항</w:t>
+      </w:r>
+    </w:p>
+    <w:p>
+      <w:r>
+        <w:rPr>
+          <w:rFonts w:hint="eastAsia"/>
+        </w:rPr>
+        <w:t>테이블 형태의 릴레이션을 통해 데이터를 저장하고 데이터 간의 관련성 표현하는 모델: 관계형 데이터 모델</w:t>
+      </w:r>
+    </w:p>
+    <w:p>
+      <w:r>
+        <w:rPr>
+          <w:rFonts w:hint="eastAsia"/>
+        </w:rPr>
+        <w:t>관계형 데이터모델 3요소: 관계대수, 릴레이션, 무결성 제약 조건</w:t>
+      </w:r>
+    </w:p>
+    <w:p>
+      <w:r>
+        <w:rPr>
+          <w:rFonts w:hint="eastAsia"/>
+        </w:rPr>
+        <w:t>테이블의 열의 명칭: 속성</w:t>
+      </w:r>
+    </w:p>
+    <w:p>
+      <w:r>
+        <w:rPr>
+          <w:rFonts w:hint="eastAsia"/>
+        </w:rPr>
+        <w:t>테이블의 각 행의 명칭: 투플</w:t>
+      </w:r>
+    </w:p>
+    <w:p>
+      <w:r>
+        <w:rPr>
+          <w:rFonts w:hint="eastAsia"/>
+        </w:rPr>
+        <w:t>속성 값은 의미적으로 더 이상 분해할 수 없는 ( 원자 값 )만 사용할 수 있다.</w:t>
+      </w:r>
+    </w:p>
+    <w:p>
+      <w:r>
+        <w:rPr>
+          <w:rFonts w:hint="eastAsia"/>
+        </w:rPr>
+        <w:t>모든값들의 집합을 정의한 것을 ( 도메인 ) 이라 한다.</w:t>
+      </w:r>
+    </w:p>
+    <w:p>
+      <w:r>
+        <w:rPr>
+          <w:rFonts w:hint="eastAsia"/>
+        </w:rPr>
+        <w:t>릴레이션 안의 투플의 개수를 칭하는 용어: 카디널리티</w:t>
+      </w:r>
+    </w:p>
+    <w:p>
+      <w:r>
+        <w:rPr>
+          <w:rFonts w:hint="eastAsia"/>
+        </w:rPr>
+        <w:t>릴레이션을 구성하는 전체 속성의 개수를 칭하는 용어: 차수</w:t>
+      </w:r>
+    </w:p>
+    <w:p>
+      <w:r>
+        <w:rPr>
+          <w:rFonts w:hint="eastAsia"/>
+        </w:rPr>
+        <w:t>특정 릴레이션의 논리적 구조를 의미하는 용어는? 릴레이션 스키마</w:t>
+      </w:r>
+    </w:p>
+    <w:p>
       <w:pPr>
         <w:rPr>
           <w:rFonts w:hint="eastAsia"/>
@@ -344,7 +460,546 @@
         <w:rPr>
           <w:rFonts w:hint="eastAsia"/>
         </w:rPr>
-        <w:t>개념적 스키마에 영향을 최소하 하며 데이터베이스의 물리적 구조를 변경할 수 있는 것: 물리적 데이터 독립성</w:t>
+        <w:lastRenderedPageBreak/>
+        <w:t>어느 한 시점에 릴레이션에 존재하는 투플들의 집합: 릴레이션 인스턴스(릴레이션 외연)</w:t>
+      </w:r>
+    </w:p>
+    <w:p>
+      <w:r>
+        <w:rPr>
+          <w:rFonts w:hint="eastAsia"/>
+        </w:rPr>
+        <w:t>관계형 DB에서 (데이터베이스) 는 전체 릴레이션들의 모임이다.</w:t>
+      </w:r>
+    </w:p>
+    <w:p>
+      <w:r>
+        <w:rPr>
+          <w:rFonts w:hint="eastAsia"/>
+        </w:rPr>
+        <w:t>모든 릴레이션 스키마를 모은 명칭: 데이터베이스 스키마</w:t>
+      </w:r>
+    </w:p>
+    <w:p>
+      <w:r>
+        <w:rPr>
+          <w:rFonts w:hint="eastAsia"/>
+        </w:rPr>
+        <w:t>모든 릴레이션 인스턴스를 모은 명칭: 데이터베이스 인스턴스</w:t>
+      </w:r>
+    </w:p>
+    <w:p>
+      <w:r>
+        <w:rPr>
+          <w:rFonts w:hint="eastAsia"/>
+        </w:rPr>
+        <w:t>릴레이션의 특성 4가지: 투플의 유일성, 투플의 무순서성, 속성의 무순서성, 속성의 원자성</w:t>
+      </w:r>
+    </w:p>
+    <w:p>
+      <w:r>
+        <w:rPr>
+          <w:rFonts w:hint="eastAsia"/>
+        </w:rPr>
+        <w:t>각 투플을 유일하게 식별할 수 있는 하나 이상의 속성 집합: 키</w:t>
+      </w:r>
+    </w:p>
+    <w:p>
+      <w:pPr>
+        <w:rPr>
+          <w:rFonts w:hint="eastAsia"/>
+        </w:rPr>
+      </w:pPr>
+      <w:r>
+        <w:rPr>
+          <w:rFonts w:hint="eastAsia"/>
+        </w:rPr>
+        <w:t>유일성과 최소성 조건을 모두 만족해야 하는 키: 후보키 CANDIDATE KEY</w:t>
+      </w:r>
+    </w:p>
+    <w:p>
+      <w:pPr>
+        <w:rPr>
+          <w:rFonts w:hint="eastAsia"/>
+        </w:rPr>
+      </w:pPr>
+      <w:r>
+        <w:rPr>
+          <w:rFonts w:hint="eastAsia"/>
+        </w:rPr>
+        <w:t>유일성만 있으면 되는 키: 슈퍼키 SUPER KEY</w:t>
+      </w:r>
+    </w:p>
+    <w:p>
+      <w:r>
+        <w:rPr>
+          <w:rFonts w:hint="eastAsia"/>
+        </w:rPr>
+        <w:t>후보키 중 하나를 선택하여 사용, 안 바뀌는 값에 사용: 기본키 PRIMARY KEY</w:t>
+      </w:r>
+    </w:p>
+    <w:p>
+      <w:r>
+        <w:rPr>
+          <w:rFonts w:hint="eastAsia"/>
+        </w:rPr>
+        <w:t>후보키 중 기본키로 선정되지 못한 키: 대체 키</w:t>
+      </w:r>
+    </w:p>
+    <w:p>
+      <w:r>
+        <w:rPr>
+          <w:rFonts w:hint="eastAsia"/>
+        </w:rPr>
+        <w:t>특정 릴레이션의 기본키를 참조하는 속성 집합: 외래키</w:t>
+      </w:r>
+    </w:p>
+    <w:p>
+      <w:r>
+        <w:rPr>
+          <w:rFonts w:hint="eastAsia"/>
+        </w:rPr>
+        <w:t>데이터의 일관성과 정확성에 손상이 없도록 유지되는 특성: 데이터 무결성</w:t>
+      </w:r>
+    </w:p>
+    <w:p>
+      <w:r>
+        <w:rPr>
+          <w:rFonts w:hint="eastAsia"/>
+        </w:rPr>
+        <w:t>기본키로 지정한 모든 속성은 널 값을 가질 수 없고 릴레이션 안에서 중복되지 않는 유일한 값을 가져야 한다는 제약사항을 말하는 것: 개체 무결성 제약 조건 (기본키 제약 조건)</w:t>
+      </w:r>
+    </w:p>
+    <w:p>
+      <w:r>
+        <w:rPr>
+          <w:rFonts w:hint="eastAsia"/>
+        </w:rPr>
+        <w:t>외래키로 지정한 속성은 참조하는 릴레이션의 기본키 속성 값과 일치하는 값이나 널 값만을 가져야 한다는 제약사항: 참조 무결성 제약 조건 (외래키 제약 조건)</w:t>
+      </w:r>
+    </w:p>
+    <w:p>
+      <w:r>
+        <w:rPr>
+          <w:rFonts w:hint="eastAsia"/>
+        </w:rPr>
+        <w:t>관계형 데이터베이스에서 릴레이션을 조작하기 위한 연산: 관계연산</w:t>
+      </w:r>
+    </w:p>
+    <w:p>
+      <w:r>
+        <w:rPr>
+          <w:rFonts w:hint="eastAsia"/>
+        </w:rPr>
+        <w:t>연산의 적용 순서</w:t>
+      </w:r>
+      <w:r>
+        <w:rPr>
+          <w:rFonts w:hint="eastAsia"/>
+        </w:rPr>
+        <w:t>, 어떻게에 중점</w:t>
+      </w:r>
+      <w:r>
+        <w:rPr>
+          <w:rFonts w:hint="eastAsia"/>
+        </w:rPr>
+        <w:t>: 관계 대수</w:t>
+      </w:r>
+    </w:p>
+    <w:p>
+      <w:r>
+        <w:rPr>
+          <w:rFonts w:hint="eastAsia"/>
+        </w:rPr>
+        <w:t>연산들의 최종 결과 명세</w:t>
+      </w:r>
+      <w:r>
+        <w:rPr>
+          <w:rFonts w:hint="eastAsia"/>
+        </w:rPr>
+        <w:t xml:space="preserve"> 무엇을에 중점</w:t>
+      </w:r>
+      <w:r>
+        <w:rPr>
+          <w:rFonts w:hint="eastAsia"/>
+        </w:rPr>
+        <w:t>: 관계 해석</w:t>
+      </w:r>
+    </w:p>
+    <w:p>
+      <w:r>
+        <w:rPr>
+          <w:rFonts w:hint="eastAsia"/>
+        </w:rPr>
+        <w:t>집합 연산의 종류: 합집합, 교집합, 차집합</w:t>
+      </w:r>
+    </w:p>
+    <w:p>
+      <w:r>
+        <w:rPr>
+          <w:rFonts w:hint="eastAsia"/>
+        </w:rPr>
+        <w:t>관계연산 종류 4개: 셀렉트, 프로젝트, 조인, 디비전</w:t>
+      </w:r>
+    </w:p>
+    <w:p>
+      <w:r>
+        <w:rPr>
+          <w:rFonts w:hint="eastAsia"/>
+        </w:rPr>
+        <w:t>조인연산 3종류: 세타조인, 동등조인, 자연조인</w:t>
+      </w:r>
+    </w:p>
+    <w:p>
+      <w:r>
+        <w:rPr>
+          <w:rFonts w:hint="eastAsia"/>
+        </w:rPr>
+        <w:t>필수 연산: 기본연산</w:t>
+      </w:r>
+    </w:p>
+    <w:p>
+      <w:r>
+        <w:rPr>
+          <w:rFonts w:hint="eastAsia"/>
+        </w:rPr>
+        <w:t>SQL의 기능별 분류 3가지: 데이터 정의어, 데이터 조작어, 데이터 제어</w:t>
+      </w:r>
+      <w:r>
+        <w:rPr>
+          <w:rFonts w:hint="eastAsia"/>
+        </w:rPr>
+        <w:t>어</w:t>
+      </w:r>
+    </w:p>
+    <w:p>
+      <w:r>
+        <w:rPr>
+          <w:rFonts w:hint="eastAsia"/>
+        </w:rPr>
+        <w:t>데이터 검색 문: SELECT</w:t>
+      </w:r>
+    </w:p>
+    <w:p>
+      <w:r>
+        <w:rPr>
+          <w:rFonts w:hint="eastAsia"/>
+        </w:rPr>
+        <w:t>중복 행 제거: SELECT DISTINCT</w:t>
+      </w:r>
+    </w:p>
+    <w:p>
+      <w:r>
+        <w:rPr>
+          <w:rFonts w:hint="eastAsia"/>
+        </w:rPr>
+        <w:t>조건 검색: SELET [ALL|DISTINCT] FROM 릴레이션 WHERE</w:t>
+      </w:r>
+    </w:p>
+    <w:p>
+      <w:r>
+        <w:rPr>
+          <w:rFonts w:hint="eastAsia"/>
+        </w:rPr>
+        <w:t>오름차순, 내림차순: ASC, DESC</w:t>
+      </w:r>
+    </w:p>
+    <w:p>
+      <w:pPr>
+        <w:rPr>
+          <w:rFonts w:hint="eastAsia"/>
+        </w:rPr>
+      </w:pPr>
+      <w:r>
+        <w:rPr>
+          <w:rFonts w:hint="eastAsia"/>
+        </w:rPr>
+        <w:t>집계함수 5종류: COUNT(열) MAX(열) MIN(열) SUM(열) AVG(열) (SELECT COUNT(릴레이션) From 학생;</w:t>
+      </w:r>
+    </w:p>
+    <w:p>
+      <w:r>
+        <w:rPr>
+          <w:rFonts w:hint="eastAsia"/>
+        </w:rPr>
+        <w:lastRenderedPageBreak/>
+        <w:t>별칭 붙이는 법 SELECT ALL FROM 데이터 WHERE 나이=10 AS 10세미만</w:t>
+      </w:r>
+    </w:p>
+    <w:p>
+      <w:pPr>
+        <w:rPr>
+          <w:rFonts w:hint="eastAsia"/>
+        </w:rPr>
+      </w:pPr>
+      <w:r>
+        <w:rPr>
+          <w:rFonts w:hint="eastAsia"/>
+        </w:rPr>
+        <w:t>그룹화 검색: GROUP BY</w:t>
+      </w:r>
+    </w:p>
+    <w:p>
+      <w:r>
+        <w:rPr>
+          <w:rFonts w:hint="eastAsia"/>
+        </w:rPr>
+        <w:t xml:space="preserve">SELECT 나이, COUNT(*) FROM </w:t>
+      </w:r>
+      <w:r>
+        <w:t>학생</w:t>
+      </w:r>
+      <w:r>
+        <w:rPr>
+          <w:rFonts w:hint="eastAsia"/>
+        </w:rPr>
+        <w:t xml:space="preserve"> WHERE 나이&gt;=20 and 나이&lt;30 Group by 나이; </w:t>
+      </w:r>
+    </w:p>
+    <w:p>
+      <w:r>
+        <w:rPr>
+          <w:rFonts w:hint="eastAsia"/>
+        </w:rPr>
+        <w:t>그룹 조건 검색: HAVING</w:t>
+      </w:r>
+    </w:p>
+    <w:p>
+      <w:pPr>
+        <w:rPr>
+          <w:rFonts w:hint="eastAsia"/>
+        </w:rPr>
+      </w:pPr>
+      <w:r>
+        <w:rPr>
+          <w:rFonts w:hint="eastAsia"/>
+        </w:rPr>
+        <w:t xml:space="preserve">와일드 카드 검색: LIKE </w:t>
+      </w:r>
+      <w:r>
+        <w:t>‘</w:t>
+      </w:r>
+      <w:r>
+        <w:rPr>
+          <w:rFonts w:hint="eastAsia"/>
+        </w:rPr>
+        <w:t>문자</w:t>
+      </w:r>
+      <w:r>
+        <w:t>’</w:t>
+      </w:r>
+    </w:p>
+    <w:p>
+      <w:r>
+        <w:rPr>
+          <w:rFonts w:hint="eastAsia"/>
+        </w:rPr>
+        <w:t>김OO 검색: 김__</w:t>
+      </w:r>
+    </w:p>
+    <w:p>
+      <w:pPr>
+        <w:rPr>
+          <w:rFonts w:hint="eastAsia"/>
+        </w:rPr>
+      </w:pPr>
+      <w:r>
+        <w:rPr>
+          <w:rFonts w:hint="eastAsia"/>
+        </w:rPr>
+        <w:t>김이 들어간 문자 검색: %김%</w:t>
+      </w:r>
+    </w:p>
+    <w:p>
+      <w:r>
+        <w:rPr>
+          <w:rFonts w:hint="eastAsia"/>
+        </w:rPr>
+        <w:t>NULL 값 검색: WHERE 속성 IS NULL, Not null</w:t>
+      </w:r>
+    </w:p>
+    <w:p>
+      <w:r>
+        <w:rPr>
+          <w:rFonts w:hint="eastAsia"/>
+        </w:rPr>
+        <w:t>집합 연산자 검색 UNION</w:t>
+      </w:r>
+    </w:p>
+    <w:p>
+      <w:r>
+        <w:rPr>
+          <w:rFonts w:hint="eastAsia"/>
+        </w:rPr>
+        <w:t>나열된 값 중 하나라도 일치하는 경우 TRUE 반환 IN(</w:t>
+      </w:r>
+      <w:r>
+        <w:t>‘</w:t>
+      </w:r>
+      <w:r>
+        <w:rPr>
+          <w:rFonts w:hint="eastAsia"/>
+        </w:rPr>
+        <w:t>값</w:t>
+      </w:r>
+      <w:r>
+        <w:t>’</w:t>
+      </w:r>
+      <w:r>
+        <w:rPr>
+          <w:rFonts w:hint="eastAsia"/>
+        </w:rPr>
+        <w:t>,</w:t>
+      </w:r>
+      <w:r>
+        <w:t>’</w:t>
+      </w:r>
+      <w:r>
+        <w:rPr>
+          <w:rFonts w:hint="eastAsia"/>
+        </w:rPr>
+        <w:t>값2</w:t>
+      </w:r>
+      <w:r>
+        <w:t>’</w:t>
+      </w:r>
+      <w:r>
+        <w:rPr>
+          <w:rFonts w:hint="eastAsia"/>
+        </w:rPr>
+        <w:t>)</w:t>
+      </w:r>
+    </w:p>
+    <w:p>
+      <w:r>
+        <w:rPr>
+          <w:rFonts w:hint="eastAsia"/>
+        </w:rPr>
+        <w:t>행이 존재하는지 모를 때 사용하는 연산자: EXISTS, NOT EXISTS</w:t>
+      </w:r>
+    </w:p>
+    <w:p>
+      <w:r>
+        <w:rPr>
+          <w:rFonts w:hint="eastAsia"/>
+        </w:rPr>
+        <w:t>두 테이블 행들 사이 모든 조합을 행으로 갖는 하나의 통합 테이블을 만들어내는 조건식: CROSS JOIN</w:t>
+      </w:r>
+    </w:p>
+    <w:p>
+      <w:r>
+        <w:rPr>
+          <w:rFonts w:hint="eastAsia"/>
+        </w:rPr>
+        <w:t>동등 조인: WHERE 릴레이션1.속성 = 릴레이션2.속성;</w:t>
+      </w:r>
+    </w:p>
+    <w:p>
+      <w:r>
+        <w:rPr>
+          <w:rFonts w:hint="eastAsia"/>
+        </w:rPr>
+        <w:t>행 삽입문: INSERT INTO 테이블명(열1, 열2, 열3) values(값1, 값2, 값3)</w:t>
+      </w:r>
+      <w:r>
+        <w:rPr>
+          <w:rFonts w:hint="eastAsia"/>
+        </w:rPr>
+        <w:t>;</w:t>
+      </w:r>
+    </w:p>
+    <w:p>
+      <w:r>
+        <w:rPr>
+          <w:rFonts w:hint="eastAsia"/>
+        </w:rPr>
+        <w:t>행 수정문: UPDATE</w:t>
+      </w:r>
+      <w:r>
+        <w:rPr>
+          <w:rFonts w:hint="eastAsia"/>
+        </w:rPr>
+        <w:t xml:space="preserve"> 테이블명 SET</w:t>
+      </w:r>
+      <w:r>
+        <w:rPr>
+          <w:rFonts w:hint="eastAsia"/>
+        </w:rPr>
+        <w:t xml:space="preserve"> 나이=나이+1, 학과=</w:t>
+      </w:r>
+      <w:r>
+        <w:t>’</w:t>
+      </w:r>
+      <w:r>
+        <w:rPr>
+          <w:rFonts w:hint="eastAsia"/>
+        </w:rPr>
+        <w:t>신학과</w:t>
+      </w:r>
+      <w:r>
+        <w:t>’</w:t>
+      </w:r>
+      <w:r>
+        <w:rPr>
+          <w:rFonts w:hint="eastAsia"/>
+        </w:rPr>
+        <w:t xml:space="preserve"> WHERE 학번 = </w:t>
+      </w:r>
+      <w:r>
+        <w:t>‘</w:t>
+      </w:r>
+      <w:r>
+        <w:rPr>
+          <w:rFonts w:hint="eastAsia"/>
+        </w:rPr>
+        <w:t>1519</w:t>
+      </w:r>
+      <w:r>
+        <w:t>’</w:t>
+      </w:r>
+      <w:r>
+        <w:rPr>
+          <w:rFonts w:hint="eastAsia"/>
+        </w:rPr>
+        <w:t>;</w:t>
+      </w:r>
+    </w:p>
+    <w:p>
+      <w:r>
+        <w:rPr>
+          <w:rFonts w:hint="eastAsia"/>
+        </w:rPr>
+        <w:t>행 삭제문: DELETE 테이블명 WHERE 조건식;</w:t>
+      </w:r>
+    </w:p>
+    <w:p>
+      <w:r>
+        <w:rPr>
+          <w:rFonts w:hint="eastAsia"/>
+        </w:rPr>
+        <w:t>중복은 허용하지 않지만 NULL은 허용하는 것은? UNIQUE</w:t>
+      </w:r>
+    </w:p>
+    <w:p>
+      <w:pPr>
+        <w:rPr>
+          <w:rFonts w:hint="eastAsia"/>
+        </w:rPr>
+      </w:pPr>
+      <w:r>
+        <w:rPr>
+          <w:rFonts w:hint="eastAsia"/>
+        </w:rPr>
+        <w:t xml:space="preserve">외래키 생성문: </w:t>
+      </w:r>
+      <w:r>
+        <w:t>foreign</w:t>
+      </w:r>
+      <w:r>
+        <w:rPr>
+          <w:rFonts w:hint="eastAsia"/>
+        </w:rPr>
+        <w:t xml:space="preserve"> key (속성) references 릴레이션(속성)</w:t>
       </w:r>
     </w:p>
     <w:sectPr>

</xml_diff>